<commit_message>
Last update in this project
</commit_message>
<xml_diff>
--- a/Relatório M16.docx
+++ b/Relatório M16.docx
@@ -10,16 +10,16 @@
           <w:lang w:val="pt-BR" w:eastAsia="pt-BR"/>
         </w:rPr>
         <w:drawing>
-          <wp:anchor distT="0" distB="0" distL="0" distR="0" simplePos="0" relativeHeight="251658240" behindDoc="0" locked="0" layoutInCell="1" allowOverlap="1" wp14:anchorId="799C0E46" wp14:editId="07777777">
+          <wp:anchor distT="0" distB="0" distL="0" distR="0" simplePos="0" relativeHeight="251658240" behindDoc="0" locked="0" layoutInCell="1" allowOverlap="1" wp14:anchorId="799C0E46" wp14:editId="4312BA62">
             <wp:simplePos x="0" y="0"/>
             <wp:positionH relativeFrom="margin">
-              <wp:posOffset>2042795</wp:posOffset>
+              <wp:posOffset>2051050</wp:posOffset>
             </wp:positionH>
             <wp:positionV relativeFrom="paragraph">
               <wp:posOffset>4445</wp:posOffset>
             </wp:positionV>
             <wp:extent cx="1671955" cy="1298575"/>
-            <wp:effectExtent l="0" t="0" r="4445" b="0"/>
+            <wp:effectExtent l="0" t="0" r="0" b="0"/>
             <wp:wrapTopAndBottom distT="0" distB="0"/>
             <wp:docPr id="118" name="image235.png" descr="E:\carta.bmp"/>
             <wp:cNvGraphicFramePr/>
@@ -12610,6 +12610,1152 @@
       </w:pPr>
       <w:r>
         <w:lastRenderedPageBreak/>
+        <w:t>Query da Base de Dados</w:t>
+      </w:r>
+    </w:p>
+    <w:p>
+      <w:pPr>
+        <w:pStyle w:val="SemEspaamento"/>
+        <w:rPr>
+          <w:sz w:val="22"/>
+          <w:szCs w:val="22"/>
+        </w:rPr>
+      </w:pPr>
+      <w:r>
+        <w:rPr>
+          <w:sz w:val="22"/>
+          <w:szCs w:val="22"/>
+        </w:rPr>
+        <w:t>Create table tbl_login(</w:t>
+      </w:r>
+    </w:p>
+    <w:p>
+      <w:pPr>
+        <w:pStyle w:val="SemEspaamento"/>
+        <w:rPr>
+          <w:sz w:val="22"/>
+          <w:szCs w:val="22"/>
+        </w:rPr>
+      </w:pPr>
+      <w:r>
+        <w:rPr>
+          <w:sz w:val="22"/>
+          <w:szCs w:val="22"/>
+        </w:rPr>
+        <w:t>IdLogin int identity(1,1) primary key,</w:t>
+      </w:r>
+    </w:p>
+    <w:p>
+      <w:pPr>
+        <w:pStyle w:val="SemEspaamento"/>
+        <w:rPr>
+          <w:sz w:val="22"/>
+          <w:szCs w:val="22"/>
+        </w:rPr>
+      </w:pPr>
+      <w:r>
+        <w:rPr>
+          <w:sz w:val="22"/>
+          <w:szCs w:val="22"/>
+        </w:rPr>
+        <w:t>Usern varchar(max) not null,</w:t>
+      </w:r>
+    </w:p>
+    <w:p>
+      <w:pPr>
+        <w:pStyle w:val="SemEspaamento"/>
+        <w:rPr>
+          <w:sz w:val="22"/>
+          <w:szCs w:val="22"/>
+        </w:rPr>
+      </w:pPr>
+      <w:r>
+        <w:rPr>
+          <w:sz w:val="22"/>
+          <w:szCs w:val="22"/>
+        </w:rPr>
+        <w:t>Passw varchar(max) not null,</w:t>
+      </w:r>
+    </w:p>
+    <w:p>
+      <w:pPr>
+        <w:pStyle w:val="SemEspaamento"/>
+        <w:rPr>
+          <w:sz w:val="22"/>
+          <w:szCs w:val="22"/>
+        </w:rPr>
+      </w:pPr>
+      <w:r>
+        <w:rPr>
+          <w:sz w:val="22"/>
+          <w:szCs w:val="22"/>
+        </w:rPr>
+        <w:t>Funcionario varchar(1) not null</w:t>
+      </w:r>
+    </w:p>
+    <w:p>
+      <w:pPr>
+        <w:pStyle w:val="SemEspaamento"/>
+        <w:rPr>
+          <w:sz w:val="22"/>
+          <w:szCs w:val="22"/>
+        </w:rPr>
+      </w:pPr>
+      <w:r>
+        <w:rPr>
+          <w:sz w:val="22"/>
+          <w:szCs w:val="22"/>
+        </w:rPr>
+        <w:t>);</w:t>
+      </w:r>
+    </w:p>
+    <w:p>
+      <w:pPr>
+        <w:pStyle w:val="SemEspaamento"/>
+        <w:rPr>
+          <w:sz w:val="22"/>
+          <w:szCs w:val="22"/>
+        </w:rPr>
+      </w:pPr>
+    </w:p>
+    <w:p>
+      <w:pPr>
+        <w:pStyle w:val="SemEspaamento"/>
+        <w:rPr>
+          <w:sz w:val="22"/>
+          <w:szCs w:val="22"/>
+        </w:rPr>
+      </w:pPr>
+      <w:r>
+        <w:rPr>
+          <w:sz w:val="22"/>
+          <w:szCs w:val="22"/>
+        </w:rPr>
+        <w:t>Create table tblFuncao(</w:t>
+      </w:r>
+    </w:p>
+    <w:p>
+      <w:pPr>
+        <w:pStyle w:val="SemEspaamento"/>
+        <w:rPr>
+          <w:sz w:val="22"/>
+          <w:szCs w:val="22"/>
+        </w:rPr>
+      </w:pPr>
+      <w:r>
+        <w:rPr>
+          <w:sz w:val="22"/>
+          <w:szCs w:val="22"/>
+        </w:rPr>
+        <w:t>IdFuncao int identity(1,1) primary key,</w:t>
+      </w:r>
+    </w:p>
+    <w:p>
+      <w:pPr>
+        <w:pStyle w:val="SemEspaamento"/>
+        <w:rPr>
+          <w:sz w:val="22"/>
+          <w:szCs w:val="22"/>
+        </w:rPr>
+      </w:pPr>
+      <w:r>
+        <w:rPr>
+          <w:sz w:val="22"/>
+          <w:szCs w:val="22"/>
+        </w:rPr>
+        <w:t>Funcao varchar(100), --Nome da funcao</w:t>
+      </w:r>
+    </w:p>
+    <w:p>
+      <w:pPr>
+        <w:pStyle w:val="SemEspaamento"/>
+        <w:rPr>
+          <w:sz w:val="22"/>
+          <w:szCs w:val="22"/>
+        </w:rPr>
+      </w:pPr>
+      <w:r>
+        <w:rPr>
+          <w:sz w:val="22"/>
+          <w:szCs w:val="22"/>
+        </w:rPr>
+        <w:t>);</w:t>
+      </w:r>
+    </w:p>
+    <w:p>
+      <w:pPr>
+        <w:pStyle w:val="SemEspaamento"/>
+        <w:rPr>
+          <w:sz w:val="22"/>
+          <w:szCs w:val="22"/>
+        </w:rPr>
+      </w:pPr>
+    </w:p>
+    <w:p>
+      <w:pPr>
+        <w:pStyle w:val="SemEspaamento"/>
+        <w:rPr>
+          <w:sz w:val="22"/>
+          <w:szCs w:val="22"/>
+        </w:rPr>
+      </w:pPr>
+      <w:r>
+        <w:rPr>
+          <w:sz w:val="22"/>
+          <w:szCs w:val="22"/>
+        </w:rPr>
+        <w:t>Create table tbl_Funcionario(</w:t>
+      </w:r>
+    </w:p>
+    <w:p>
+      <w:pPr>
+        <w:pStyle w:val="SemEspaamento"/>
+        <w:rPr>
+          <w:sz w:val="22"/>
+          <w:szCs w:val="22"/>
+        </w:rPr>
+      </w:pPr>
+      <w:r>
+        <w:rPr>
+          <w:sz w:val="22"/>
+          <w:szCs w:val="22"/>
+        </w:rPr>
+        <w:t>IdFuncionario int identity(1,1) primary key,</w:t>
+      </w:r>
+    </w:p>
+    <w:p>
+      <w:pPr>
+        <w:pStyle w:val="SemEspaamento"/>
+        <w:rPr>
+          <w:sz w:val="22"/>
+          <w:szCs w:val="22"/>
+        </w:rPr>
+      </w:pPr>
+      <w:r>
+        <w:rPr>
+          <w:sz w:val="22"/>
+          <w:szCs w:val="22"/>
+        </w:rPr>
+        <w:t>Id_Funcao int Foreign key references tblFuncao(idFuncao),</w:t>
+      </w:r>
+    </w:p>
+    <w:p>
+      <w:pPr>
+        <w:pStyle w:val="SemEspaamento"/>
+        <w:rPr>
+          <w:sz w:val="22"/>
+          <w:szCs w:val="22"/>
+        </w:rPr>
+      </w:pPr>
+      <w:r>
+        <w:rPr>
+          <w:sz w:val="22"/>
+          <w:szCs w:val="22"/>
+        </w:rPr>
+        <w:t>Nome varchar(100) not null,</w:t>
+      </w:r>
+    </w:p>
+    <w:p>
+      <w:pPr>
+        <w:pStyle w:val="SemEspaamento"/>
+        <w:rPr>
+          <w:sz w:val="22"/>
+          <w:szCs w:val="22"/>
+        </w:rPr>
+      </w:pPr>
+      <w:r>
+        <w:rPr>
+          <w:sz w:val="22"/>
+          <w:szCs w:val="22"/>
+        </w:rPr>
+        <w:t>Telemovel varchar(9) not null,</w:t>
+      </w:r>
+    </w:p>
+    <w:p>
+      <w:pPr>
+        <w:pStyle w:val="SemEspaamento"/>
+        <w:rPr>
+          <w:sz w:val="22"/>
+          <w:szCs w:val="22"/>
+        </w:rPr>
+      </w:pPr>
+      <w:r>
+        <w:rPr>
+          <w:sz w:val="22"/>
+          <w:szCs w:val="22"/>
+        </w:rPr>
+        <w:t xml:space="preserve">Id_Login int Foreign key references tbl_login(idLogin) </w:t>
+      </w:r>
+    </w:p>
+    <w:p>
+      <w:pPr>
+        <w:pStyle w:val="SemEspaamento"/>
+        <w:rPr>
+          <w:sz w:val="22"/>
+          <w:szCs w:val="22"/>
+        </w:rPr>
+      </w:pPr>
+      <w:r>
+        <w:rPr>
+          <w:sz w:val="22"/>
+          <w:szCs w:val="22"/>
+        </w:rPr>
+        <w:t>);</w:t>
+      </w:r>
+    </w:p>
+    <w:p>
+      <w:pPr>
+        <w:pStyle w:val="SemEspaamento"/>
+        <w:rPr>
+          <w:sz w:val="22"/>
+          <w:szCs w:val="22"/>
+        </w:rPr>
+      </w:pPr>
+    </w:p>
+    <w:p>
+      <w:pPr>
+        <w:pStyle w:val="SemEspaamento"/>
+        <w:rPr>
+          <w:sz w:val="22"/>
+          <w:szCs w:val="22"/>
+        </w:rPr>
+      </w:pPr>
+      <w:r>
+        <w:rPr>
+          <w:sz w:val="22"/>
+          <w:szCs w:val="22"/>
+        </w:rPr>
+        <w:t>Create table tblEstado(</w:t>
+      </w:r>
+    </w:p>
+    <w:p>
+      <w:pPr>
+        <w:pStyle w:val="SemEspaamento"/>
+        <w:rPr>
+          <w:sz w:val="22"/>
+          <w:szCs w:val="22"/>
+        </w:rPr>
+      </w:pPr>
+      <w:r>
+        <w:rPr>
+          <w:sz w:val="22"/>
+          <w:szCs w:val="22"/>
+        </w:rPr>
+        <w:t>IdEstado int identity(1,1) primary key,</w:t>
+      </w:r>
+    </w:p>
+    <w:p>
+      <w:pPr>
+        <w:pStyle w:val="SemEspaamento"/>
+        <w:rPr>
+          <w:sz w:val="22"/>
+          <w:szCs w:val="22"/>
+        </w:rPr>
+      </w:pPr>
+      <w:r>
+        <w:rPr>
+          <w:sz w:val="22"/>
+          <w:szCs w:val="22"/>
+        </w:rPr>
+        <w:t>Estado varchar(100) not null, --Em loja, Nos ctts, ...</w:t>
+      </w:r>
+    </w:p>
+    <w:p>
+      <w:pPr>
+        <w:pStyle w:val="SemEspaamento"/>
+        <w:rPr>
+          <w:sz w:val="22"/>
+          <w:szCs w:val="22"/>
+        </w:rPr>
+      </w:pPr>
+      <w:r>
+        <w:rPr>
+          <w:sz w:val="22"/>
+          <w:szCs w:val="22"/>
+        </w:rPr>
+        <w:t>);</w:t>
+      </w:r>
+    </w:p>
+    <w:p>
+      <w:pPr>
+        <w:pStyle w:val="SemEspaamento"/>
+        <w:rPr>
+          <w:sz w:val="22"/>
+          <w:szCs w:val="22"/>
+        </w:rPr>
+      </w:pPr>
+    </w:p>
+    <w:p>
+      <w:pPr>
+        <w:pStyle w:val="SemEspaamento"/>
+        <w:rPr>
+          <w:sz w:val="22"/>
+          <w:szCs w:val="22"/>
+        </w:rPr>
+      </w:pPr>
+      <w:r>
+        <w:rPr>
+          <w:sz w:val="22"/>
+          <w:szCs w:val="22"/>
+        </w:rPr>
+        <w:t>Create table tbl_Cliente(</w:t>
+      </w:r>
+    </w:p>
+    <w:p>
+      <w:pPr>
+        <w:pStyle w:val="SemEspaamento"/>
+        <w:rPr>
+          <w:sz w:val="22"/>
+          <w:szCs w:val="22"/>
+        </w:rPr>
+      </w:pPr>
+      <w:r>
+        <w:rPr>
+          <w:sz w:val="22"/>
+          <w:szCs w:val="22"/>
+        </w:rPr>
+        <w:t>IdCliente int identity(1,1) primary key,</w:t>
+      </w:r>
+    </w:p>
+    <w:p>
+      <w:pPr>
+        <w:pStyle w:val="SemEspaamento"/>
+        <w:rPr>
+          <w:sz w:val="22"/>
+          <w:szCs w:val="22"/>
+        </w:rPr>
+      </w:pPr>
+      <w:r>
+        <w:rPr>
+          <w:sz w:val="22"/>
+          <w:szCs w:val="22"/>
+        </w:rPr>
+        <w:lastRenderedPageBreak/>
+        <w:t>Nome varchar(100) not null,</w:t>
+      </w:r>
+    </w:p>
+    <w:p>
+      <w:pPr>
+        <w:pStyle w:val="SemEspaamento"/>
+        <w:rPr>
+          <w:sz w:val="22"/>
+          <w:szCs w:val="22"/>
+        </w:rPr>
+      </w:pPr>
+      <w:r>
+        <w:rPr>
+          <w:sz w:val="22"/>
+          <w:szCs w:val="22"/>
+        </w:rPr>
+        <w:t>Sexo varchar(1) not null,</w:t>
+      </w:r>
+    </w:p>
+    <w:p>
+      <w:pPr>
+        <w:pStyle w:val="SemEspaamento"/>
+        <w:rPr>
+          <w:sz w:val="22"/>
+          <w:szCs w:val="22"/>
+        </w:rPr>
+      </w:pPr>
+      <w:r>
+        <w:rPr>
+          <w:sz w:val="22"/>
+          <w:szCs w:val="22"/>
+        </w:rPr>
+        <w:t>Nif varchar(9) not null,</w:t>
+      </w:r>
+    </w:p>
+    <w:p>
+      <w:pPr>
+        <w:pStyle w:val="SemEspaamento"/>
+        <w:rPr>
+          <w:sz w:val="22"/>
+          <w:szCs w:val="22"/>
+        </w:rPr>
+      </w:pPr>
+      <w:r>
+        <w:rPr>
+          <w:sz w:val="22"/>
+          <w:szCs w:val="22"/>
+        </w:rPr>
+        <w:t>Id_Login int foreign key references tbl_login(idLogin) not null,</w:t>
+      </w:r>
+    </w:p>
+    <w:p>
+      <w:pPr>
+        <w:pStyle w:val="SemEspaamento"/>
+        <w:rPr>
+          <w:sz w:val="22"/>
+          <w:szCs w:val="22"/>
+        </w:rPr>
+      </w:pPr>
+      <w:r>
+        <w:rPr>
+          <w:sz w:val="22"/>
+          <w:szCs w:val="22"/>
+        </w:rPr>
+        <w:t>Morada varchar(250) not null,</w:t>
+      </w:r>
+    </w:p>
+    <w:p>
+      <w:pPr>
+        <w:pStyle w:val="SemEspaamento"/>
+        <w:rPr>
+          <w:sz w:val="22"/>
+          <w:szCs w:val="22"/>
+        </w:rPr>
+      </w:pPr>
+      <w:r>
+        <w:rPr>
+          <w:sz w:val="22"/>
+          <w:szCs w:val="22"/>
+        </w:rPr>
+        <w:t>CodPostal varchar(8) not null,</w:t>
+      </w:r>
+    </w:p>
+    <w:p>
+      <w:pPr>
+        <w:pStyle w:val="SemEspaamento"/>
+        <w:rPr>
+          <w:sz w:val="22"/>
+          <w:szCs w:val="22"/>
+        </w:rPr>
+      </w:pPr>
+      <w:r>
+        <w:rPr>
+          <w:sz w:val="22"/>
+          <w:szCs w:val="22"/>
+        </w:rPr>
+        <w:t>Localidade varchar(100) not null,</w:t>
+      </w:r>
+    </w:p>
+    <w:p>
+      <w:pPr>
+        <w:pStyle w:val="SemEspaamento"/>
+        <w:rPr>
+          <w:sz w:val="22"/>
+          <w:szCs w:val="22"/>
+        </w:rPr>
+      </w:pPr>
+      <w:r>
+        <w:rPr>
+          <w:sz w:val="22"/>
+          <w:szCs w:val="22"/>
+        </w:rPr>
+        <w:t>DataNasc date not null,</w:t>
+      </w:r>
+    </w:p>
+    <w:p>
+      <w:pPr>
+        <w:pStyle w:val="SemEspaamento"/>
+        <w:rPr>
+          <w:sz w:val="22"/>
+          <w:szCs w:val="22"/>
+        </w:rPr>
+      </w:pPr>
+      <w:r>
+        <w:rPr>
+          <w:sz w:val="22"/>
+          <w:szCs w:val="22"/>
+        </w:rPr>
+        <w:t>Email varchar(300) not null,</w:t>
+      </w:r>
+    </w:p>
+    <w:p>
+      <w:pPr>
+        <w:pStyle w:val="SemEspaamento"/>
+        <w:rPr>
+          <w:sz w:val="22"/>
+          <w:szCs w:val="22"/>
+        </w:rPr>
+      </w:pPr>
+      <w:r>
+        <w:rPr>
+          <w:sz w:val="22"/>
+          <w:szCs w:val="22"/>
+        </w:rPr>
+        <w:t>Telefone varchar(9) not null,</w:t>
+      </w:r>
+    </w:p>
+    <w:p>
+      <w:pPr>
+        <w:pStyle w:val="SemEspaamento"/>
+        <w:rPr>
+          <w:sz w:val="22"/>
+          <w:szCs w:val="22"/>
+        </w:rPr>
+      </w:pPr>
+      <w:r>
+        <w:rPr>
+          <w:sz w:val="22"/>
+          <w:szCs w:val="22"/>
+        </w:rPr>
+        <w:t>Icon Image</w:t>
+      </w:r>
+    </w:p>
+    <w:p>
+      <w:pPr>
+        <w:pStyle w:val="SemEspaamento"/>
+        <w:rPr>
+          <w:sz w:val="22"/>
+          <w:szCs w:val="22"/>
+        </w:rPr>
+      </w:pPr>
+      <w:r>
+        <w:rPr>
+          <w:sz w:val="22"/>
+          <w:szCs w:val="22"/>
+        </w:rPr>
+        <w:t>);</w:t>
+      </w:r>
+    </w:p>
+    <w:p>
+      <w:pPr>
+        <w:pStyle w:val="SemEspaamento"/>
+        <w:rPr>
+          <w:sz w:val="22"/>
+          <w:szCs w:val="22"/>
+        </w:rPr>
+      </w:pPr>
+    </w:p>
+    <w:p>
+      <w:pPr>
+        <w:pStyle w:val="SemEspaamento"/>
+        <w:rPr>
+          <w:sz w:val="22"/>
+          <w:szCs w:val="22"/>
+        </w:rPr>
+      </w:pPr>
+      <w:r>
+        <w:rPr>
+          <w:sz w:val="22"/>
+          <w:szCs w:val="22"/>
+        </w:rPr>
+        <w:t>Create table tbl_Produtos(</w:t>
+      </w:r>
+    </w:p>
+    <w:p>
+      <w:pPr>
+        <w:pStyle w:val="SemEspaamento"/>
+        <w:rPr>
+          <w:sz w:val="22"/>
+          <w:szCs w:val="22"/>
+        </w:rPr>
+      </w:pPr>
+      <w:r>
+        <w:rPr>
+          <w:sz w:val="22"/>
+          <w:szCs w:val="22"/>
+        </w:rPr>
+        <w:t>IdProduto int identity(1,1) primary key,</w:t>
+      </w:r>
+    </w:p>
+    <w:p>
+      <w:pPr>
+        <w:pStyle w:val="SemEspaamento"/>
+        <w:rPr>
+          <w:sz w:val="22"/>
+          <w:szCs w:val="22"/>
+        </w:rPr>
+      </w:pPr>
+      <w:r>
+        <w:rPr>
+          <w:sz w:val="22"/>
+          <w:szCs w:val="22"/>
+        </w:rPr>
+        <w:t>Nome varchar(100) not null,</w:t>
+      </w:r>
+    </w:p>
+    <w:p>
+      <w:pPr>
+        <w:pStyle w:val="SemEspaamento"/>
+        <w:rPr>
+          <w:sz w:val="22"/>
+          <w:szCs w:val="22"/>
+        </w:rPr>
+      </w:pPr>
+      <w:r>
+        <w:rPr>
+          <w:sz w:val="22"/>
+          <w:szCs w:val="22"/>
+        </w:rPr>
+        <w:t>Valor Decimal(7,2) not null,</w:t>
+      </w:r>
+    </w:p>
+    <w:p>
+      <w:pPr>
+        <w:pStyle w:val="SemEspaamento"/>
+        <w:rPr>
+          <w:sz w:val="22"/>
+          <w:szCs w:val="22"/>
+        </w:rPr>
+      </w:pPr>
+      <w:r>
+        <w:rPr>
+          <w:sz w:val="22"/>
+          <w:szCs w:val="22"/>
+        </w:rPr>
+        <w:t>NomedaEmpresa varchar(100) not null,</w:t>
+      </w:r>
+    </w:p>
+    <w:p>
+      <w:pPr>
+        <w:pStyle w:val="SemEspaamento"/>
+        <w:rPr>
+          <w:sz w:val="22"/>
+          <w:szCs w:val="22"/>
+        </w:rPr>
+      </w:pPr>
+      <w:r>
+        <w:rPr>
+          <w:sz w:val="22"/>
+          <w:szCs w:val="22"/>
+        </w:rPr>
+        <w:t>CategoriaClasse varchar(100), -- Setor Cal</w:t>
+      </w:r>
+      <w:r>
+        <w:rPr>
+          <w:rFonts w:ascii="Tahoma" w:hAnsi="Tahoma" w:cs="Tahoma"/>
+          <w:sz w:val="22"/>
+          <w:szCs w:val="22"/>
+        </w:rPr>
+        <w:t>�</w:t>
+      </w:r>
+      <w:r>
+        <w:rPr>
+          <w:sz w:val="22"/>
+          <w:szCs w:val="22"/>
+        </w:rPr>
+        <w:t>as, Sapatos, Acess</w:t>
+      </w:r>
+      <w:r>
+        <w:rPr>
+          <w:rFonts w:ascii="Tahoma" w:hAnsi="Tahoma" w:cs="Tahoma"/>
+          <w:sz w:val="22"/>
+          <w:szCs w:val="22"/>
+        </w:rPr>
+        <w:t>�</w:t>
+      </w:r>
+      <w:r>
+        <w:rPr>
+          <w:sz w:val="22"/>
+          <w:szCs w:val="22"/>
+        </w:rPr>
+        <w:t>rios</w:t>
+      </w:r>
+    </w:p>
+    <w:p>
+      <w:pPr>
+        <w:pStyle w:val="SemEspaamento"/>
+        <w:rPr>
+          <w:sz w:val="22"/>
+          <w:szCs w:val="22"/>
+        </w:rPr>
+      </w:pPr>
+      <w:r>
+        <w:rPr>
+          <w:sz w:val="22"/>
+          <w:szCs w:val="22"/>
+        </w:rPr>
+        <w:t>CategoriaSubClasse varchar(100), -- Tenis, botas, roupa desportiva</w:t>
+      </w:r>
+    </w:p>
+    <w:p>
+      <w:pPr>
+        <w:pStyle w:val="SemEspaamento"/>
+        <w:rPr>
+          <w:sz w:val="22"/>
+          <w:szCs w:val="22"/>
+        </w:rPr>
+      </w:pPr>
+      <w:r>
+        <w:rPr>
+          <w:sz w:val="22"/>
+          <w:szCs w:val="22"/>
+        </w:rPr>
+        <w:t>Sexo varchar(1) not null,</w:t>
+      </w:r>
+    </w:p>
+    <w:p>
+      <w:pPr>
+        <w:pStyle w:val="SemEspaamento"/>
+        <w:rPr>
+          <w:sz w:val="22"/>
+          <w:szCs w:val="22"/>
+        </w:rPr>
+      </w:pPr>
+      <w:r>
+        <w:rPr>
+          <w:sz w:val="22"/>
+          <w:szCs w:val="22"/>
+        </w:rPr>
+        <w:t>Icon Image not null</w:t>
+      </w:r>
+    </w:p>
+    <w:p>
+      <w:pPr>
+        <w:pStyle w:val="SemEspaamento"/>
+        <w:rPr>
+          <w:sz w:val="22"/>
+          <w:szCs w:val="22"/>
+        </w:rPr>
+      </w:pPr>
+      <w:r>
+        <w:rPr>
+          <w:sz w:val="22"/>
+          <w:szCs w:val="22"/>
+        </w:rPr>
+        <w:t>);</w:t>
+      </w:r>
+    </w:p>
+    <w:p>
+      <w:pPr>
+        <w:pStyle w:val="SemEspaamento"/>
+        <w:rPr>
+          <w:sz w:val="22"/>
+          <w:szCs w:val="22"/>
+        </w:rPr>
+      </w:pPr>
+    </w:p>
+    <w:p>
+      <w:pPr>
+        <w:pStyle w:val="SemEspaamento"/>
+        <w:rPr>
+          <w:sz w:val="22"/>
+          <w:szCs w:val="22"/>
+        </w:rPr>
+      </w:pPr>
+      <w:r>
+        <w:rPr>
+          <w:sz w:val="22"/>
+          <w:szCs w:val="22"/>
+        </w:rPr>
+        <w:t>Create table tbl_Encomendas(</w:t>
+      </w:r>
+    </w:p>
+    <w:p>
+      <w:pPr>
+        <w:pStyle w:val="SemEspaamento"/>
+        <w:rPr>
+          <w:sz w:val="22"/>
+          <w:szCs w:val="22"/>
+        </w:rPr>
+      </w:pPr>
+      <w:r>
+        <w:rPr>
+          <w:sz w:val="22"/>
+          <w:szCs w:val="22"/>
+        </w:rPr>
+        <w:t>IdEncomendas int identity(1,1) primary key,</w:t>
+      </w:r>
+    </w:p>
+    <w:p>
+      <w:pPr>
+        <w:pStyle w:val="SemEspaamento"/>
+        <w:rPr>
+          <w:sz w:val="22"/>
+          <w:szCs w:val="22"/>
+        </w:rPr>
+      </w:pPr>
+      <w:r>
+        <w:rPr>
+          <w:sz w:val="22"/>
+          <w:szCs w:val="22"/>
+        </w:rPr>
+        <w:t>ValorEncomendas Decimal(7,2) not null,</w:t>
+      </w:r>
+    </w:p>
+    <w:p>
+      <w:pPr>
+        <w:pStyle w:val="SemEspaamento"/>
+        <w:rPr>
+          <w:sz w:val="22"/>
+          <w:szCs w:val="22"/>
+        </w:rPr>
+      </w:pPr>
+      <w:r>
+        <w:rPr>
+          <w:sz w:val="22"/>
+          <w:szCs w:val="22"/>
+        </w:rPr>
+        <w:t>EstadoEncomendas int foreign key references tblEstado(IdEstado),</w:t>
+      </w:r>
+    </w:p>
+    <w:p>
+      <w:pPr>
+        <w:pStyle w:val="SemEspaamento"/>
+        <w:rPr>
+          <w:sz w:val="22"/>
+          <w:szCs w:val="22"/>
+        </w:rPr>
+      </w:pPr>
+      <w:r>
+        <w:rPr>
+          <w:sz w:val="22"/>
+          <w:szCs w:val="22"/>
+        </w:rPr>
+        <w:lastRenderedPageBreak/>
+        <w:t>DataEncomenda date not null,</w:t>
+      </w:r>
+    </w:p>
+    <w:p>
+      <w:pPr>
+        <w:pStyle w:val="SemEspaamento"/>
+        <w:rPr>
+          <w:sz w:val="22"/>
+          <w:szCs w:val="22"/>
+        </w:rPr>
+      </w:pPr>
+      <w:r>
+        <w:rPr>
+          <w:sz w:val="22"/>
+          <w:szCs w:val="22"/>
+        </w:rPr>
+        <w:t>Id_Cliente int foreign key references tbl_Cliente(idCliente)</w:t>
+      </w:r>
+    </w:p>
+    <w:p>
+      <w:pPr>
+        <w:pStyle w:val="SemEspaamento"/>
+        <w:rPr>
+          <w:sz w:val="22"/>
+          <w:szCs w:val="22"/>
+        </w:rPr>
+      </w:pPr>
+      <w:r>
+        <w:rPr>
+          <w:sz w:val="22"/>
+          <w:szCs w:val="22"/>
+        </w:rPr>
+        <w:t>);</w:t>
+      </w:r>
+    </w:p>
+    <w:p>
+      <w:pPr>
+        <w:pStyle w:val="SemEspaamento"/>
+        <w:rPr>
+          <w:sz w:val="22"/>
+          <w:szCs w:val="22"/>
+        </w:rPr>
+      </w:pPr>
+    </w:p>
+    <w:p>
+      <w:pPr>
+        <w:pStyle w:val="SemEspaamento"/>
+        <w:rPr>
+          <w:sz w:val="22"/>
+          <w:szCs w:val="22"/>
+        </w:rPr>
+      </w:pPr>
+      <w:r>
+        <w:rPr>
+          <w:sz w:val="22"/>
+          <w:szCs w:val="22"/>
+        </w:rPr>
+        <w:t>Create table tblDetalheEncomendas(</w:t>
+      </w:r>
+    </w:p>
+    <w:p>
+      <w:pPr>
+        <w:pStyle w:val="SemEspaamento"/>
+        <w:rPr>
+          <w:sz w:val="22"/>
+          <w:szCs w:val="22"/>
+        </w:rPr>
+      </w:pPr>
+      <w:r>
+        <w:rPr>
+          <w:sz w:val="22"/>
+          <w:szCs w:val="22"/>
+        </w:rPr>
+        <w:t>Id_Encomendas int foreign key references tbl_Encomendas(IdEncomendas),</w:t>
+      </w:r>
+    </w:p>
+    <w:p>
+      <w:pPr>
+        <w:pStyle w:val="SemEspaamento"/>
+        <w:rPr>
+          <w:sz w:val="22"/>
+          <w:szCs w:val="22"/>
+        </w:rPr>
+      </w:pPr>
+      <w:r>
+        <w:rPr>
+          <w:sz w:val="22"/>
+          <w:szCs w:val="22"/>
+        </w:rPr>
+        <w:t>Id_Produtos int foreign key references tbl_Produtos(IdProduto),</w:t>
+      </w:r>
+    </w:p>
+    <w:p>
+      <w:pPr>
+        <w:pStyle w:val="SemEspaamento"/>
+        <w:rPr>
+          <w:sz w:val="22"/>
+          <w:szCs w:val="22"/>
+        </w:rPr>
+      </w:pPr>
+      <w:r>
+        <w:rPr>
+          <w:sz w:val="22"/>
+          <w:szCs w:val="22"/>
+        </w:rPr>
+        <w:t>QuantEnc int not null,</w:t>
+      </w:r>
+    </w:p>
+    <w:p>
+      <w:pPr>
+        <w:pStyle w:val="SemEspaamento"/>
+        <w:rPr>
+          <w:sz w:val="22"/>
+          <w:szCs w:val="22"/>
+        </w:rPr>
+      </w:pPr>
+      <w:r>
+        <w:rPr>
+          <w:sz w:val="22"/>
+          <w:szCs w:val="22"/>
+        </w:rPr>
+        <w:t>Primary key(Id_Encomendas, Id_Produtos)</w:t>
+      </w:r>
+    </w:p>
+    <w:p>
+      <w:pPr>
+        <w:pStyle w:val="SemEspaamento"/>
+        <w:rPr>
+          <w:sz w:val="22"/>
+          <w:szCs w:val="22"/>
+        </w:rPr>
+      </w:pPr>
+      <w:r>
+        <w:rPr>
+          <w:sz w:val="22"/>
+          <w:szCs w:val="22"/>
+        </w:rPr>
+        <w:t>);</w:t>
+      </w:r>
+    </w:p>
+    <w:p>
+      <w:pPr>
+        <w:pStyle w:val="SemEspaamento"/>
+        <w:rPr>
+          <w:sz w:val="22"/>
+          <w:szCs w:val="22"/>
+        </w:rPr>
+      </w:pPr>
+    </w:p>
+    <w:p>
+      <w:pPr>
+        <w:pStyle w:val="SemEspaamento"/>
+        <w:rPr>
+          <w:sz w:val="22"/>
+          <w:szCs w:val="22"/>
+        </w:rPr>
+      </w:pPr>
+      <w:r>
+        <w:rPr>
+          <w:sz w:val="22"/>
+          <w:szCs w:val="22"/>
+        </w:rPr>
+        <w:t>Create table tblCarrinho(</w:t>
+      </w:r>
+    </w:p>
+    <w:p>
+      <w:pPr>
+        <w:pStyle w:val="SemEspaamento"/>
+        <w:rPr>
+          <w:sz w:val="22"/>
+          <w:szCs w:val="22"/>
+        </w:rPr>
+      </w:pPr>
+      <w:r>
+        <w:rPr>
+          <w:sz w:val="22"/>
+          <w:szCs w:val="22"/>
+        </w:rPr>
+        <w:t>IdCarrinho int identity(1,1) primary key,</w:t>
+      </w:r>
+    </w:p>
+    <w:p>
+      <w:pPr>
+        <w:pStyle w:val="SemEspaamento"/>
+        <w:rPr>
+          <w:sz w:val="22"/>
+          <w:szCs w:val="22"/>
+        </w:rPr>
+      </w:pPr>
+      <w:r>
+        <w:rPr>
+          <w:sz w:val="22"/>
+          <w:szCs w:val="22"/>
+        </w:rPr>
+        <w:t>Id_Cliente int foreign key references tbl_Cliente(idCliente),</w:t>
+      </w:r>
+    </w:p>
+    <w:p>
+      <w:pPr>
+        <w:pStyle w:val="SemEspaamento"/>
+        <w:rPr>
+          <w:sz w:val="22"/>
+          <w:szCs w:val="22"/>
+        </w:rPr>
+      </w:pPr>
+      <w:r>
+        <w:rPr>
+          <w:sz w:val="22"/>
+          <w:szCs w:val="22"/>
+        </w:rPr>
+        <w:t>Id_Produtos int foreign key references tbl_Produtos(IdProduto),</w:t>
+      </w:r>
+    </w:p>
+    <w:p>
+      <w:pPr>
+        <w:pStyle w:val="SemEspaamento"/>
+        <w:rPr>
+          <w:sz w:val="22"/>
+          <w:szCs w:val="22"/>
+        </w:rPr>
+      </w:pPr>
+      <w:r>
+        <w:rPr>
+          <w:sz w:val="22"/>
+          <w:szCs w:val="22"/>
+        </w:rPr>
+        <w:t>QuantCar int not null,</w:t>
+      </w:r>
+    </w:p>
+    <w:p>
+      <w:pPr>
+        <w:pStyle w:val="SemEspaamento"/>
+        <w:rPr>
+          <w:sz w:val="22"/>
+          <w:szCs w:val="22"/>
+        </w:rPr>
+      </w:pPr>
+      <w:r>
+        <w:rPr>
+          <w:sz w:val="22"/>
+          <w:szCs w:val="22"/>
+        </w:rPr>
+        <w:t>);</w:t>
+      </w:r>
+    </w:p>
+    <w:p>
+      <w:pPr>
+        <w:pStyle w:val="SemEspaamento"/>
+      </w:pPr>
+      <w:r>
+        <w:br w:type="page"/>
+      </w:r>
+    </w:p>
+    <w:p>
+      <w:pPr>
+        <w:pStyle w:val="Ttulo2"/>
+        <w:jc w:val="left"/>
+      </w:pPr>
+      <w:r>
+        <w:lastRenderedPageBreak/>
         <w:t>Desenvolvimento da aplicação do Admin</w:t>
       </w:r>
     </w:p>
@@ -12630,11 +13776,6 @@
         <w:t>Tecnologias</w:t>
       </w:r>
       <w:bookmarkEnd w:id="60"/>
-    </w:p>
-    <w:p>
-      <w:pPr>
-        <w:pStyle w:val="SemEspaamento"/>
-      </w:pPr>
     </w:p>
     <w:p>
       <w:pPr>
@@ -12697,17 +13838,130 @@
         </w:pict>
       </w:r>
       <w:r>
-        <w:rPr>
+        <w:t xml:space="preserve">O nosso projeto do Admin utilizamos uma </w:t>
+      </w:r>
+      <w:r>
+        <w:t>framework</w:t>
+      </w:r>
+      <w:r>
+        <w:t>s (</w:t>
+      </w:r>
+      <w:r>
+        <w:rPr>
+          <w:b/>
+          <w:bCs/>
+        </w:rPr>
+        <w:t>.Net Framework</w:t>
+      </w:r>
+      <w:r>
+        <w:t>) e duas linguagem de programação (</w:t>
+      </w:r>
+      <w:r>
+        <w:rPr>
+          <w:b/>
+          <w:bCs/>
+        </w:rPr>
+        <w:t>C#</w:t>
+      </w:r>
+      <w:r>
+        <w:rPr>
+          <w:b/>
+          <w:bCs/>
+        </w:rPr>
+        <w:t xml:space="preserve"> e </w:t>
+      </w:r>
+      <w:r>
+        <w:rPr>
+          <w:b/>
+          <w:bCs/>
+        </w:rPr>
+        <w:t>Sql</w:t>
+      </w:r>
+      <w:r>
+        <w:t>).</w:t>
+      </w:r>
+    </w:p>
+    <w:p>
+      <w:pPr>
+        <w:pStyle w:val="Default"/>
+        <w:rPr>
+          <w:lang w:eastAsia="pt-PT"/>
+        </w:rPr>
+      </w:pPr>
+      <w:r>
+        <w:rPr>
+          <w:noProof/>
           <w:lang w:val="pt-BR" w:eastAsia="pt-BR"/>
         </w:rPr>
         <w:drawing>
-          <wp:anchor distT="0" distB="0" distL="114300" distR="114300" simplePos="0" relativeHeight="251665408" behindDoc="0" locked="0" layoutInCell="1" allowOverlap="1" wp14:anchorId="7E13D507" wp14:editId="170DE7B4">
+          <wp:anchor distT="0" distB="0" distL="114300" distR="114300" simplePos="0" relativeHeight="251668480" behindDoc="0" locked="0" layoutInCell="1" allowOverlap="1" wp14:anchorId="722944EC" wp14:editId="2C0D2B23">
+            <wp:simplePos x="0" y="0"/>
+            <wp:positionH relativeFrom="margin">
+              <wp:posOffset>1142365</wp:posOffset>
+            </wp:positionH>
+            <wp:positionV relativeFrom="margin">
+              <wp:posOffset>2955290</wp:posOffset>
+            </wp:positionV>
+            <wp:extent cx="3000375" cy="1619250"/>
+            <wp:effectExtent l="0" t="0" r="0" b="0"/>
+            <wp:wrapSquare wrapText="bothSides"/>
+            <wp:docPr id="1884760577" name="Imagem 1884760577"/>
+            <wp:cNvGraphicFramePr>
+              <a:graphicFrameLocks xmlns:a="http://schemas.openxmlformats.org/drawingml/2006/main" noChangeAspect="1"/>
+            </wp:cNvGraphicFramePr>
+            <a:graphic xmlns:a="http://schemas.openxmlformats.org/drawingml/2006/main">
+              <a:graphicData uri="http://schemas.openxmlformats.org/drawingml/2006/picture">
+                <pic:pic xmlns:pic="http://schemas.openxmlformats.org/drawingml/2006/picture">
+                  <pic:nvPicPr>
+                    <pic:cNvPr id="0" name="Picture 7"/>
+                    <pic:cNvPicPr>
+                      <a:picLocks noChangeAspect="1" noChangeArrowheads="1"/>
+                    </pic:cNvPicPr>
+                  </pic:nvPicPr>
+                  <pic:blipFill>
+                    <a:blip r:embed="rId50">
+                      <a:extLst>
+                        <a:ext uri="{28A0092B-C50C-407E-A947-70E740481C1C}">
+                          <a14:useLocalDpi xmlns:a14="http://schemas.microsoft.com/office/drawing/2010/main" val="0"/>
+                        </a:ext>
+                      </a:extLst>
+                    </a:blip>
+                    <a:srcRect/>
+                    <a:stretch>
+                      <a:fillRect/>
+                    </a:stretch>
+                  </pic:blipFill>
+                  <pic:spPr bwMode="auto">
+                    <a:xfrm>
+                      <a:off x="0" y="0"/>
+                      <a:ext cx="3000375" cy="1619250"/>
+                    </a:xfrm>
+                    <a:prstGeom prst="rect">
+                      <a:avLst/>
+                    </a:prstGeom>
+                    <a:noFill/>
+                    <a:ln>
+                      <a:noFill/>
+                    </a:ln>
+                  </pic:spPr>
+                </pic:pic>
+              </a:graphicData>
+            </a:graphic>
+          </wp:anchor>
+        </w:drawing>
+      </w:r>
+      <w:r>
+        <w:rPr>
+          <w:lang w:val="pt-BR" w:eastAsia="pt-BR"/>
+        </w:rPr>
+        <w:drawing>
+          <wp:anchor distT="0" distB="0" distL="114300" distR="114300" simplePos="0" relativeHeight="251665408" behindDoc="0" locked="0" layoutInCell="1" allowOverlap="1" wp14:anchorId="7E13D507" wp14:editId="0AA70663">
             <wp:simplePos x="0" y="0"/>
             <wp:positionH relativeFrom="margin">
               <wp:posOffset>1520190</wp:posOffset>
             </wp:positionH>
             <wp:positionV relativeFrom="margin">
-              <wp:posOffset>2110105</wp:posOffset>
+              <wp:posOffset>1833880</wp:posOffset>
             </wp:positionV>
             <wp:extent cx="2495550" cy="847725"/>
             <wp:effectExtent l="0" t="0" r="0" b="0"/>
@@ -12726,7 +13980,7 @@
                     </pic:cNvPicPr>
                   </pic:nvPicPr>
                   <pic:blipFill>
-                    <a:blip r:embed="rId50">
+                    <a:blip r:embed="rId51">
                       <a:extLst>
                         <a:ext uri="{28A0092B-C50C-407E-A947-70E740481C1C}">
                           <a14:useLocalDpi xmlns:a14="http://schemas.microsoft.com/office/drawing/2010/main" val="0"/>
@@ -12757,57 +14011,6 @@
           </wp:anchor>
         </w:drawing>
       </w:r>
-      <w:r>
-        <w:t xml:space="preserve">O nosso projeto do Admin utilizamos uma </w:t>
-      </w:r>
-      <w:r>
-        <w:t>framework</w:t>
-      </w:r>
-      <w:r>
-        <w:t>s (</w:t>
-      </w:r>
-      <w:r>
-        <w:rPr>
-          <w:b/>
-          <w:bCs/>
-        </w:rPr>
-        <w:t>.Net Framework</w:t>
-      </w:r>
-      <w:r>
-        <w:t>) e duas linguagem de programação (</w:t>
-      </w:r>
-      <w:r>
-        <w:rPr>
-          <w:b/>
-          <w:bCs/>
-        </w:rPr>
-        <w:t>C#</w:t>
-      </w:r>
-      <w:r>
-        <w:rPr>
-          <w:b/>
-          <w:bCs/>
-        </w:rPr>
-        <w:t xml:space="preserve"> e </w:t>
-      </w:r>
-      <w:r>
-        <w:rPr>
-          <w:b/>
-          <w:bCs/>
-        </w:rPr>
-        <w:t>Sql</w:t>
-      </w:r>
-      <w:r>
-        <w:t>).</w:t>
-      </w:r>
-    </w:p>
-    <w:p>
-      <w:pPr>
-        <w:pStyle w:val="Default"/>
-        <w:rPr>
-          <w:lang w:eastAsia="pt-PT"/>
-        </w:rPr>
-      </w:pPr>
       <w:r>
         <w:rPr>
           <w:noProof/>
@@ -12848,68 +14051,6 @@
             <w10:wrap type="square"/>
           </v:shape>
         </w:pict>
-      </w:r>
-      <w:r>
-        <w:rPr>
-          <w:noProof/>
-          <w:lang w:val="pt-BR" w:eastAsia="pt-BR"/>
-        </w:rPr>
-        <w:drawing>
-          <wp:anchor distT="0" distB="0" distL="114300" distR="114300" simplePos="0" relativeHeight="251668480" behindDoc="0" locked="0" layoutInCell="1" allowOverlap="1" wp14:anchorId="722944EC" wp14:editId="2CBCE912">
-            <wp:simplePos x="0" y="0"/>
-            <wp:positionH relativeFrom="margin">
-              <wp:posOffset>1142365</wp:posOffset>
-            </wp:positionH>
-            <wp:positionV relativeFrom="margin">
-              <wp:posOffset>3250565</wp:posOffset>
-            </wp:positionV>
-            <wp:extent cx="3000375" cy="1619250"/>
-            <wp:effectExtent l="0" t="0" r="0" b="0"/>
-            <wp:wrapSquare wrapText="bothSides"/>
-            <wp:docPr id="1884760577" name="Imagem 1884760577"/>
-            <wp:cNvGraphicFramePr>
-              <a:graphicFrameLocks xmlns:a="http://schemas.openxmlformats.org/drawingml/2006/main" noChangeAspect="1"/>
-            </wp:cNvGraphicFramePr>
-            <a:graphic xmlns:a="http://schemas.openxmlformats.org/drawingml/2006/main">
-              <a:graphicData uri="http://schemas.openxmlformats.org/drawingml/2006/picture">
-                <pic:pic xmlns:pic="http://schemas.openxmlformats.org/drawingml/2006/picture">
-                  <pic:nvPicPr>
-                    <pic:cNvPr id="0" name="Picture 7"/>
-                    <pic:cNvPicPr>
-                      <a:picLocks noChangeAspect="1" noChangeArrowheads="1"/>
-                    </pic:cNvPicPr>
-                  </pic:nvPicPr>
-                  <pic:blipFill>
-                    <a:blip r:embed="rId51">
-                      <a:extLst>
-                        <a:ext uri="{28A0092B-C50C-407E-A947-70E740481C1C}">
-                          <a14:useLocalDpi xmlns:a14="http://schemas.microsoft.com/office/drawing/2010/main" val="0"/>
-                        </a:ext>
-                      </a:extLst>
-                    </a:blip>
-                    <a:srcRect/>
-                    <a:stretch>
-                      <a:fillRect/>
-                    </a:stretch>
-                  </pic:blipFill>
-                  <pic:spPr bwMode="auto">
-                    <a:xfrm>
-                      <a:off x="0" y="0"/>
-                      <a:ext cx="3000375" cy="1619250"/>
-                    </a:xfrm>
-                    <a:prstGeom prst="rect">
-                      <a:avLst/>
-                    </a:prstGeom>
-                    <a:noFill/>
-                    <a:ln>
-                      <a:noFill/>
-                    </a:ln>
-                  </pic:spPr>
-                </pic:pic>
-              </a:graphicData>
-            </a:graphic>
-          </wp:anchor>
-        </w:drawing>
       </w:r>
     </w:p>
     <w:p>
@@ -13562,9 +14703,6 @@
     <w:p>
       <w:pPr>
         <w:pStyle w:val="SemEspaamento"/>
-        <w:rPr>
-          <w:rFonts w:eastAsiaTheme="majorEastAsia"/>
-        </w:rPr>
       </w:pPr>
       <w:r>
         <w:t xml:space="preserve">Mais tarde a Sybase e a Microsoft separaram-se e cada uma criou o seu negocio e os seus modelos </w:t>
@@ -14174,6 +15312,7 @@
         </w:rPr>
       </w:pPr>
       <w:r>
+        <w:lastRenderedPageBreak/>
         <w:br w:type="page"/>
       </w:r>
     </w:p>
@@ -14544,8 +15683,6 @@
         <w:pStyle w:val="SemEspaamento"/>
         <w:rPr>
           <w:rFonts w:eastAsiaTheme="minorHAnsi"/>
-          <w:sz w:val="24"/>
-          <w:szCs w:val="24"/>
         </w:rPr>
       </w:pPr>
       <w:r>
@@ -15292,7 +16429,6 @@
     <w:p>
       <w:pPr>
         <w:pStyle w:val="SemEspaamento"/>
-        <w:keepNext/>
       </w:pPr>
       <w:r>
         <w:pict w14:anchorId="14885157">
@@ -15467,6 +16603,7 @@
         <w:pStyle w:val="Ttulo3"/>
       </w:pPr>
       <w:r>
+        <w:lastRenderedPageBreak/>
         <w:br w:type="page"/>
       </w:r>
       <w:bookmarkStart w:id="76" w:name="_Toc74345943"/>
@@ -16364,6 +17501,10 @@
         </w:pBdr>
       </w:pPr>
       <w:r>
+        <w:rPr>
+          <w:noProof/>
+          <w:lang w:val="pt-BR" w:eastAsia="pt-BR"/>
+        </w:rPr>
         <w:lastRenderedPageBreak/>
         <w:drawing>
           <wp:anchor distT="0" distB="0" distL="114300" distR="114300" simplePos="0" relativeHeight="251737088" behindDoc="0" locked="0" layoutInCell="1" allowOverlap="1" wp14:anchorId="3FF0C746" wp14:editId="1372C3E1">
@@ -16638,6 +17779,10 @@
         </w:pict>
       </w:r>
       <w:r>
+        <w:rPr>
+          <w:noProof/>
+          <w:lang w:val="pt-BR" w:eastAsia="pt-BR"/>
+        </w:rPr>
         <w:drawing>
           <wp:anchor distT="0" distB="0" distL="114300" distR="114300" simplePos="0" relativeHeight="251738112" behindDoc="0" locked="0" layoutInCell="1" allowOverlap="1" wp14:anchorId="2C5C78C7" wp14:editId="70B1397F">
             <wp:simplePos x="0" y="0"/>
@@ -16774,6 +17919,10 @@
         </w:pict>
       </w:r>
       <w:r>
+        <w:rPr>
+          <w:noProof/>
+          <w:lang w:val="pt-BR" w:eastAsia="pt-BR"/>
+        </w:rPr>
         <w:drawing>
           <wp:anchor distT="0" distB="0" distL="114300" distR="114300" simplePos="0" relativeHeight="251741184" behindDoc="1" locked="0" layoutInCell="1" allowOverlap="1" wp14:anchorId="169861A6" wp14:editId="6429F3DE">
             <wp:simplePos x="0" y="0"/>
@@ -16840,6 +17989,33 @@
         </w:drawing>
       </w:r>
       <w:r>
+        <w:t xml:space="preserve">Nas definições só tem uma </w:t>
+      </w:r>
+      <w:r>
+        <w:rPr>
+          <w:i/>
+        </w:rPr>
+        <w:t>checkBox</w:t>
+      </w:r>
+      <w:r>
+        <w:t xml:space="preserve"> onde ativa o programa com o arranque do windows e por final temos o terminar sessão onde </w:t>
+      </w:r>
+      <w:r>
+        <w:t xml:space="preserve">e volta para o </w:t>
+      </w:r>
+      <w:r>
+        <w:rPr>
+          <w:i/>
+        </w:rPr>
+        <w:t>form</w:t>
+      </w:r>
+      <w:r>
+        <w:t xml:space="preserve"> de Login.</w:t>
+      </w:r>
+      <w:r>
+        <w:t xml:space="preserve"> </w:t>
+      </w:r>
+      <w:r>
         <w:br w:type="page"/>
       </w:r>
       <w:bookmarkStart w:id="77" w:name="_Toc74490543"/>
@@ -17707,8 +18883,6 @@
                 <w:szCs w:val="24"/>
               </w:rPr>
             </w:pPr>
-            <w:bookmarkStart w:id="78" w:name="_GoBack"/>
-            <w:bookmarkEnd w:id="78"/>
             <w:r>
               <w:rPr>
                 <w:rFonts w:ascii="Times New Roman" w:hAnsi="Times New Roman" w:cs="Times New Roman"/>
@@ -17842,12 +19016,12 @@
       <w:pPr>
         <w:pStyle w:val="Ttulo1"/>
       </w:pPr>
-      <w:bookmarkStart w:id="79" w:name="_Toc74490544"/>
+      <w:bookmarkStart w:id="78" w:name="_Toc74490544"/>
       <w:r>
         <w:lastRenderedPageBreak/>
         <w:t>Capítulo IV – Cronograma Final e Justificação de desvios</w:t>
       </w:r>
-      <w:bookmarkEnd w:id="79"/>
+      <w:bookmarkEnd w:id="78"/>
     </w:p>
     <w:p>
       <w:r>
@@ -17921,7 +19095,7 @@
           <w:lang w:val="pt-BR"/>
         </w:rPr>
         <w:pict w14:anchorId="6EA0C719">
-          <v:shape id="Caixa de texto 75" o:spid="_x0000_s1052" type="#_x0000_t202" style="width:626.25pt;height:12pt;visibility:visible;mso-left-percent:-10001;mso-top-percent:-10001;mso-position-horizontal:absolute;mso-position-horizontal-relative:char;mso-position-vertical:absolute;mso-position-vertical-relative:line;mso-left-percent:-10001;mso-top-percent:-10001" stroked="f">
+          <v:shape id="Caixa de texto 75" o:spid="_x0000_s1062" type="#_x0000_t202" style="width:626.25pt;height:12pt;visibility:visible;mso-left-percent:-10001;mso-top-percent:-10001;mso-position-horizontal:absolute;mso-position-horizontal-relative:char;mso-position-vertical:absolute;mso-position-vertical-relative:line;mso-left-percent:-10001;mso-top-percent:-10001" stroked="f">
             <v:textbox style="mso-next-textbox:#Caixa de texto 75" inset="0,0,0,0">
               <w:txbxContent>
                 <w:p>
@@ -17937,7 +19111,7 @@
                       <w:szCs w:val="24"/>
                     </w:rPr>
                   </w:pPr>
-                  <w:bookmarkStart w:id="80" w:name="_Toc74304229"/>
+                  <w:bookmarkStart w:id="79" w:name="_Toc74304229"/>
                   <w:r>
                     <w:t xml:space="preserve">Ilustração </w:t>
                   </w:r>
@@ -17962,7 +19136,7 @@
                   <w:r>
                     <w:t xml:space="preserve"> - Cronograma Final</w:t>
                   </w:r>
-                  <w:bookmarkEnd w:id="80"/>
+                  <w:bookmarkEnd w:id="79"/>
                 </w:p>
               </w:txbxContent>
             </v:textbox>
@@ -17992,12 +19166,12 @@
       <w:pPr>
         <w:pStyle w:val="Ttulo2"/>
       </w:pPr>
-      <w:bookmarkStart w:id="81" w:name="_Toc74490545"/>
+      <w:bookmarkStart w:id="80" w:name="_Toc74490545"/>
       <w:r>
         <w:lastRenderedPageBreak/>
         <w:t>Justificação</w:t>
       </w:r>
-      <w:bookmarkEnd w:id="81"/>
+      <w:bookmarkEnd w:id="80"/>
     </w:p>
     <w:p>
       <w:pPr>
@@ -18034,12 +19208,12 @@
       <w:pPr>
         <w:pStyle w:val="Ttulo2"/>
       </w:pPr>
-      <w:bookmarkStart w:id="82" w:name="_Toc74490546"/>
+      <w:bookmarkStart w:id="81" w:name="_Toc74490546"/>
       <w:r>
         <w:lastRenderedPageBreak/>
         <w:t>Conclusão</w:t>
       </w:r>
-      <w:bookmarkEnd w:id="82"/>
+      <w:bookmarkEnd w:id="81"/>
     </w:p>
     <w:p>
       <w:pPr>
@@ -18108,12 +19282,12 @@
       <w:pPr>
         <w:pStyle w:val="Ttulo2"/>
       </w:pPr>
-      <w:bookmarkStart w:id="83" w:name="_Toc74490547"/>
+      <w:bookmarkStart w:id="82" w:name="_Toc74490547"/>
       <w:r>
         <w:lastRenderedPageBreak/>
         <w:t>Bibliografia e Web Grafia:</w:t>
       </w:r>
-      <w:bookmarkEnd w:id="83"/>
+      <w:bookmarkEnd w:id="82"/>
     </w:p>
     <w:p>
       <w:pPr>
@@ -18195,7 +19369,7 @@
         <w:rPr>
           <w:lang w:val="en-US"/>
         </w:rPr>
-        <w:t>Slice:</w:t>
+        <w:t>StackOverFlow:</w:t>
       </w:r>
     </w:p>
     <w:p>
@@ -18216,108 +19390,44 @@
             <w:rStyle w:val="Hyperlink"/>
             <w:lang w:val="en-US"/>
           </w:rPr>
-          <w:t>http://slice.pt</w:t>
+          <w:t>https://stackoverflow.com/</w:t>
         </w:r>
       </w:hyperlink>
-    </w:p>
-    <w:p>
-      <w:pPr>
+      <w:bookmarkStart w:id="83" w:name="_GoBack"/>
+      <w:bookmarkEnd w:id="83"/>
+      <w:r>
         <w:rPr>
           <w:lang w:val="en-US"/>
         </w:rPr>
-      </w:pPr>
-      <w:r>
+        <w:t xml:space="preserve"> </w:t>
+      </w:r>
+    </w:p>
+    <w:p>
+      <w:pPr>
         <w:rPr>
           <w:lang w:val="en-US"/>
         </w:rPr>
-        <w:t>StackOverFlow:</w:t>
-      </w:r>
-    </w:p>
-    <w:p>
-      <w:pPr>
-        <w:rPr>
-          <w:color w:val="0000FF" w:themeColor="hyperlink"/>
-          <w:u w:val="single"/>
+      </w:pPr>
+      <w:r>
+        <w:rPr>
           <w:lang w:val="en-US"/>
         </w:rPr>
-      </w:pPr>
-      <w:r>
+        <w:t>Youtube:</w:t>
+      </w:r>
+    </w:p>
+    <w:p>
+      <w:pPr>
         <w:rPr>
           <w:lang w:val="en-US"/>
         </w:rPr>
+      </w:pPr>
+      <w:r>
+        <w:rPr>
+          <w:lang w:val="en-US"/>
+        </w:rPr>
         <w:t xml:space="preserve">- </w:t>
       </w:r>
       <w:hyperlink r:id="rId89" w:history="1">
-        <w:r>
-          <w:rPr>
-            <w:rStyle w:val="Hyperlink"/>
-            <w:lang w:val="en-US"/>
-          </w:rPr>
-          <w:t>https://stackoverflow.com/</w:t>
-        </w:r>
-      </w:hyperlink>
-    </w:p>
-    <w:p>
-      <w:pPr>
-        <w:rPr>
-          <w:lang w:val="en-US"/>
-        </w:rPr>
-      </w:pPr>
-      <w:r>
-        <w:rPr>
-          <w:lang w:val="en-US"/>
-        </w:rPr>
-        <w:t>Udemy:</w:t>
-      </w:r>
-    </w:p>
-    <w:p>
-      <w:pPr>
-        <w:rPr>
-          <w:lang w:val="en-US"/>
-        </w:rPr>
-      </w:pPr>
-      <w:r>
-        <w:rPr>
-          <w:lang w:val="en-US"/>
-        </w:rPr>
-        <w:t xml:space="preserve">- </w:t>
-      </w:r>
-      <w:hyperlink r:id="rId90" w:history="1">
-        <w:r>
-          <w:rPr>
-            <w:rStyle w:val="Hyperlink"/>
-            <w:lang w:val="en-US"/>
-          </w:rPr>
-          <w:t>https://www.udemy.com</w:t>
-        </w:r>
-      </w:hyperlink>
-    </w:p>
-    <w:p>
-      <w:pPr>
-        <w:rPr>
-          <w:lang w:val="en-US"/>
-        </w:rPr>
-      </w:pPr>
-      <w:r>
-        <w:rPr>
-          <w:lang w:val="en-US"/>
-        </w:rPr>
-        <w:t>Youtube:</w:t>
-      </w:r>
-    </w:p>
-    <w:p>
-      <w:pPr>
-        <w:rPr>
-          <w:lang w:val="en-US"/>
-        </w:rPr>
-      </w:pPr>
-      <w:r>
-        <w:rPr>
-          <w:lang w:val="en-US"/>
-        </w:rPr>
-        <w:t xml:space="preserve">- </w:t>
-      </w:r>
-      <w:hyperlink r:id="rId91" w:history="1">
         <w:r>
           <w:rPr>
             <w:rStyle w:val="Hyperlink"/>
@@ -18423,7 +19533,7 @@
           <w:rPr>
             <w:noProof/>
           </w:rPr>
-          <w:t>41</w:t>
+          <w:t>1</w:t>
         </w:r>
         <w:r>
           <w:rPr>
@@ -21121,7 +22231,7 @@
     <w:autoRedefine/>
     <w:uiPriority w:val="1"/>
     <w:qFormat/>
-    <w:rsid w:val="001D18FD"/>
+    <w:rsid w:val="002B486C"/>
     <w:pPr>
       <w:widowControl/>
       <w:pBdr>
@@ -21134,9 +22244,11 @@
       <w:spacing w:before="120" w:after="120" w:line="360" w:lineRule="auto"/>
     </w:pPr>
     <w:rPr>
-      <w:rFonts w:ascii="Times New Roman" w:eastAsia="Times New Roman" w:hAnsi="Times New Roman" w:cs="Times New Roman"/>
+      <w:rFonts w:ascii="Times New Roman" w:eastAsiaTheme="majorEastAsia" w:hAnsi="Times New Roman" w:cs="Times New Roman"/>
       <w:noProof/>
-      <w:szCs w:val="23"/>
+      <w:color w:val="auto"/>
+      <w:sz w:val="24"/>
+      <w:szCs w:val="24"/>
     </w:rPr>
   </w:style>
   <w:style w:type="paragraph" w:customStyle="1" w:styleId="Default">
@@ -21360,12 +22472,12 @@
     <w:basedOn w:val="Fontepargpadro"/>
     <w:link w:val="SemEspaamento"/>
     <w:uiPriority w:val="1"/>
-    <w:rsid w:val="001D18FD"/>
+    <w:rsid w:val="002B486C"/>
     <w:rPr>
-      <w:rFonts w:ascii="Times New Roman" w:eastAsia="Times New Roman" w:hAnsi="Times New Roman" w:cs="Times New Roman"/>
+      <w:rFonts w:ascii="Times New Roman" w:eastAsiaTheme="majorEastAsia" w:hAnsi="Times New Roman" w:cs="Times New Roman"/>
       <w:noProof/>
-      <w:color w:val="000000"/>
-      <w:szCs w:val="23"/>
+      <w:sz w:val="24"/>
+      <w:szCs w:val="24"/>
       <w:lang w:eastAsia="pt-PT"/>
     </w:rPr>
   </w:style>
@@ -21959,7 +23071,7 @@
 </file>
 
 <file path=customXml/itemProps1.xml><?xml version="1.0" encoding="utf-8"?>
-<ds:datastoreItem xmlns:ds="http://schemas.openxmlformats.org/officeDocument/2006/customXml" ds:itemID="{D65E125E-6210-45BE-ACED-6305E81BBD1D}">
+<ds:datastoreItem xmlns:ds="http://schemas.openxmlformats.org/officeDocument/2006/customXml" ds:itemID="{523B76D1-AAFA-4B90-8EF2-8EE467DA866A}">
   <ds:schemaRefs>
     <ds:schemaRef ds:uri="http://schemas.openxmlformats.org/officeDocument/2006/bibliography"/>
   </ds:schemaRefs>

</xml_diff>